<commit_message>
updated bold in Rmd
</commit_message>
<xml_diff>
--- a/early_faculty.docx
+++ b/early_faculty.docx
@@ -217,7 +217,22 @@
         <w:pStyle w:val="FirstParagraph"/>
       </w:pPr>
       <w:r>
-        <w:t xml:space="preserve">Anyone whose funding runs out between the 2 lines should actively be writing and submitting grants.</w:t>
+        <w:t xml:space="preserve">Anyone whose funding runs out between the 2 lines should actively be</w:t>
+      </w:r>
+      <w:r>
+        <w:t xml:space="preserve"> </w:t>
+      </w:r>
+      <w:r>
+        <w:rPr>
+          <w:b/>
+        </w:rPr>
+        <w:t xml:space="preserve">writing and submitting</w:t>
+      </w:r>
+      <w:r>
+        <w:t xml:space="preserve"> </w:t>
+      </w:r>
+      <w:r>
+        <w:t xml:space="preserve">grants.</w:t>
       </w:r>
     </w:p>
     <w:bookmarkEnd w:id="20"/>

</xml_diff>

<commit_message>
updating data file for May 2022
</commit_message>
<xml_diff>
--- a/early_faculty.docx
+++ b/early_faculty.docx
@@ -236,13 +236,13 @@
       </w:r>
     </w:p>
     <w:bookmarkEnd w:id="20"/>
-    <w:bookmarkStart w:id="22" w:name="gantt-plot"/>
+    <w:bookmarkStart w:id="22" w:name="current-funding"/>
     <w:p>
       <w:pPr>
         <w:pStyle w:val="Heading2"/>
       </w:pPr>
       <w:r>
-        <w:t xml:space="preserve">Gantt Plot</w:t>
+        <w:t xml:space="preserve">Current Funding</w:t>
       </w:r>
     </w:p>
     <w:p>
@@ -293,6 +293,63 @@
       </w:r>
     </w:p>
     <w:bookmarkEnd w:id="22"/>
+    <w:bookmarkStart w:id="24" w:name="planned-grant-proposals"/>
+    <w:p>
+      <w:pPr>
+        <w:pStyle w:val="Heading2"/>
+      </w:pPr>
+      <w:r>
+        <w:t xml:space="preserve">Planned Grant Proposals</w:t>
+      </w:r>
+    </w:p>
+    <w:p>
+      <w:pPr>
+        <w:pStyle w:val="FirstParagraph"/>
+      </w:pPr>
+      <w:r>
+        <w:drawing>
+          <wp:inline>
+            <wp:extent cx="8229600" cy="5486400"/>
+            <wp:effectExtent b="0" l="0" r="0" t="0"/>
+            <wp:docPr descr="" title="" id="1" name="Picture"/>
+            <a:graphic>
+              <a:graphicData uri="http://schemas.openxmlformats.org/drawingml/2006/picture">
+                <pic:pic>
+                  <pic:nvPicPr>
+                    <pic:cNvPr descr="early_faculty_files/figure-docx/proposals-1.png" id="0" name="Picture"/>
+                    <pic:cNvPicPr>
+                      <a:picLocks noChangeArrowheads="1" noChangeAspect="1"/>
+                    </pic:cNvPicPr>
+                  </pic:nvPicPr>
+                  <pic:blipFill>
+                    <a:blip r:embed="rId23"/>
+                    <a:stretch>
+                      <a:fillRect/>
+                    </a:stretch>
+                  </pic:blipFill>
+                  <pic:spPr bwMode="auto">
+                    <a:xfrm>
+                      <a:off x="0" y="0"/>
+                      <a:ext cx="8229600" cy="5486400"/>
+                    </a:xfrm>
+                    <a:prstGeom prst="rect">
+                      <a:avLst/>
+                    </a:prstGeom>
+                    <a:noFill/>
+                    <a:ln w="9525">
+                      <a:noFill/>
+                      <a:headEnd/>
+                      <a:tailEnd/>
+                    </a:ln>
+                  </pic:spPr>
+                </pic:pic>
+              </a:graphicData>
+            </a:graphic>
+          </wp:inline>
+        </w:drawing>
+      </w:r>
+    </w:p>
+    <w:bookmarkEnd w:id="24"/>
     <w:sectPr>
       <w:pgSz w:w="15840" w:h="12240" w:orient="landscape"/>
       <w:pgMar w:top="1440" w:right="1440" w:bottom="1440" w:left="1440" w:header="720" w:footer="720" w:gutter="0"/>

</xml_diff>

<commit_message>
updated funding data with insights
</commit_message>
<xml_diff>
--- a/early_faculty.docx
+++ b/early_faculty.docx
@@ -189,6 +189,7 @@
       </w:r>
       <w:r>
         <w:rPr>
+          <w:bCs/>
           <w:b/>
         </w:rPr>
         <w:t xml:space="preserve">urgent</w:t>
@@ -224,6 +225,7 @@
       </w:r>
       <w:r>
         <w:rPr>
+          <w:bCs/>
           <w:b/>
         </w:rPr>
         <w:t xml:space="preserve">writing and submitting</w:t>
@@ -236,7 +238,7 @@
       </w:r>
     </w:p>
     <w:bookmarkEnd w:id="20"/>
-    <w:bookmarkStart w:id="22" w:name="current-funding"/>
+    <w:bookmarkStart w:id="24" w:name="current-funding"/>
     <w:p>
       <w:pPr>
         <w:pStyle w:val="Heading2"/>
@@ -254,12 +256,12 @@
           <wp:inline>
             <wp:extent cx="8229600" cy="5486400"/>
             <wp:effectExtent b="0" l="0" r="0" t="0"/>
-            <wp:docPr descr="" title="" id="1" name="Picture"/>
+            <wp:docPr descr="" title="" id="22" name="Picture"/>
             <a:graphic>
               <a:graphicData uri="http://schemas.openxmlformats.org/drawingml/2006/picture">
                 <pic:pic>
                   <pic:nvPicPr>
-                    <pic:cNvPr descr="early_faculty_files/figure-docx/gantt-1.png" id="0" name="Picture"/>
+                    <pic:cNvPr descr="early_faculty_files/figure-docx/gantt-1.png" id="23" name="Picture"/>
                     <pic:cNvPicPr>
                       <a:picLocks noChangeArrowheads="1" noChangeAspect="1"/>
                     </pic:cNvPicPr>
@@ -292,8 +294,8 @@
         </w:drawing>
       </w:r>
     </w:p>
-    <w:bookmarkEnd w:id="22"/>
-    <w:bookmarkStart w:id="24" w:name="planned-grant-proposals"/>
+    <w:bookmarkEnd w:id="24"/>
+    <w:bookmarkStart w:id="28" w:name="planned-grant-proposals"/>
     <w:p>
       <w:pPr>
         <w:pStyle w:val="Heading2"/>
@@ -311,18 +313,18 @@
           <wp:inline>
             <wp:extent cx="8229600" cy="5486400"/>
             <wp:effectExtent b="0" l="0" r="0" t="0"/>
-            <wp:docPr descr="" title="" id="1" name="Picture"/>
+            <wp:docPr descr="" title="" id="26" name="Picture"/>
             <a:graphic>
               <a:graphicData uri="http://schemas.openxmlformats.org/drawingml/2006/picture">
                 <pic:pic>
                   <pic:nvPicPr>
-                    <pic:cNvPr descr="early_faculty_files/figure-docx/proposals-1.png" id="0" name="Picture"/>
+                    <pic:cNvPr descr="early_faculty_files/figure-docx/proposals-1.png" id="27" name="Picture"/>
                     <pic:cNvPicPr>
                       <a:picLocks noChangeArrowheads="1" noChangeAspect="1"/>
                     </pic:cNvPicPr>
                   </pic:nvPicPr>
                   <pic:blipFill>
-                    <a:blip r:embed="rId23"/>
+                    <a:blip r:embed="rId25"/>
                     <a:stretch>
                       <a:fillRect/>
                     </a:stretch>
@@ -349,10 +351,202 @@
         </w:drawing>
       </w:r>
     </w:p>
-    <w:bookmarkEnd w:id="24"/>
+    <w:bookmarkEnd w:id="28"/>
+    <w:bookmarkStart w:id="29" w:name="include-data-on-graduates"/>
+    <w:p>
+      <w:pPr>
+        <w:pStyle w:val="Heading1"/>
+      </w:pPr>
+      <w:r>
+        <w:t xml:space="preserve">include data on</w:t>
+      </w:r>
+      <w:r>
+        <w:t xml:space="preserve"> </w:t>
+      </w:r>
+      <w:r>
+        <w:t xml:space="preserve">“</w:t>
+      </w:r>
+      <w:r>
+        <w:t xml:space="preserve">graduates</w:t>
+      </w:r>
+      <w:r>
+        <w:t xml:space="preserve">”</w:t>
+      </w:r>
+    </w:p>
+    <w:bookmarkEnd w:id="29"/>
+    <w:bookmarkStart w:id="30" w:name="X13e4aa9e931344329ff8d9aa5fc54b30b999b4e"/>
+    <w:p>
+      <w:pPr>
+        <w:pStyle w:val="Heading1"/>
+      </w:pPr>
+      <w:r>
+        <w:t xml:space="preserve">see what data look like when add back graduates</w:t>
+      </w:r>
+    </w:p>
+    <w:bookmarkEnd w:id="30"/>
+    <w:bookmarkStart w:id="31" w:name="X3ef2299ab35beda3542b3dc7785c4bc35502bba"/>
+    <w:p>
+      <w:pPr>
+        <w:pStyle w:val="Heading1"/>
+      </w:pPr>
+      <w:r>
+        <w:t xml:space="preserve">keep data on failures also (any research hires since 2010 who have gone clinical or left?)</w:t>
+      </w:r>
+    </w:p>
+    <w:bookmarkEnd w:id="31"/>
+    <w:bookmarkStart w:id="32" w:name="alternate-view---sort-by-year-of-hire"/>
+    <w:p>
+      <w:pPr>
+        <w:pStyle w:val="Heading1"/>
+      </w:pPr>
+      <w:r>
+        <w:t xml:space="preserve">alternate view - sort by year of hire</w:t>
+      </w:r>
+    </w:p>
+    <w:bookmarkEnd w:id="32"/>
+    <w:bookmarkStart w:id="33" w:name="X7d74e27d77767f4bb7de93091d8cb2a2f85d195"/>
+    <w:p>
+      <w:pPr>
+        <w:pStyle w:val="Heading1"/>
+      </w:pPr>
+      <w:r>
+        <w:t xml:space="preserve">what is average time from hire to external K? (SD, range)</w:t>
+      </w:r>
+    </w:p>
+    <w:bookmarkEnd w:id="33"/>
+    <w:bookmarkStart w:id="34" w:name="X96fed59654d65da618c7ba4d1547c166ffabe9a"/>
+    <w:p>
+      <w:pPr>
+        <w:pStyle w:val="Heading1"/>
+      </w:pPr>
+      <w:r>
+        <w:t xml:space="preserve">what is average time from hire to indep funding? (SD, range)</w:t>
+      </w:r>
+    </w:p>
+    <w:bookmarkEnd w:id="34"/>
+    <w:bookmarkStart w:id="35" w:name="how-frequent-are-funding-gaps"/>
+    <w:p>
+      <w:pPr>
+        <w:pStyle w:val="Heading1"/>
+      </w:pPr>
+      <w:r>
+        <w:t xml:space="preserve">how frequent are funding gaps?</w:t>
+      </w:r>
+    </w:p>
+    <w:bookmarkEnd w:id="35"/>
+    <w:bookmarkStart w:id="36" w:name="how-long-are-avg-funding-gaps"/>
+    <w:p>
+      <w:pPr>
+        <w:pStyle w:val="Heading1"/>
+      </w:pPr>
+      <w:r>
+        <w:t xml:space="preserve">how long are avg funding gaps?</w:t>
+      </w:r>
+    </w:p>
+    <w:bookmarkEnd w:id="36"/>
+    <w:bookmarkStart w:id="37" w:name="X08fe1c320c994914f578f16d999b32dd84dccb4"/>
+    <w:p>
+      <w:pPr>
+        <w:pStyle w:val="Heading1"/>
+      </w:pPr>
+      <w:r>
+        <w:t xml:space="preserve">if there is a gap btwn foundation CDA and K, does remaining startup fill it in?</w:t>
+      </w:r>
+    </w:p>
+    <w:bookmarkEnd w:id="37"/>
+    <w:bookmarkStart w:id="38" w:name="X17db110b5bb7c95c6da62144dfd28b7622f5c70"/>
+    <w:p>
+      <w:pPr>
+        <w:pStyle w:val="Heading1"/>
+      </w:pPr>
+      <w:r>
+        <w:t xml:space="preserve">when does startup commitment expire? R01? ever? used as future bridge funding between R01s?</w:t>
+      </w:r>
+    </w:p>
+    <w:bookmarkEnd w:id="38"/>
+    <w:bookmarkStart w:id="39" w:name="does-2-year-kl2-predict-funding-gaps"/>
+    <w:p>
+      <w:pPr>
+        <w:pStyle w:val="Heading1"/>
+      </w:pPr>
+      <w:r>
+        <w:t xml:space="preserve">Does 2 year KL2 predict funding gaps?</w:t>
+      </w:r>
+    </w:p>
+    <w:bookmarkEnd w:id="39"/>
+    <w:bookmarkStart w:id="40" w:name="X213bcc7eb2ca8817896fd7ab392fed3704b5911"/>
+    <w:p>
+      <w:pPr>
+        <w:pStyle w:val="Heading1"/>
+      </w:pPr>
+      <w:r>
+        <w:t xml:space="preserve">what are the predictors of indep funding? year of hire? CDA? K?</w:t>
+      </w:r>
+    </w:p>
+    <w:bookmarkEnd w:id="40"/>
+    <w:bookmarkStart w:id="41" w:name="what-are-predictors-of-funding-gaps"/>
+    <w:p>
+      <w:pPr>
+        <w:pStyle w:val="Heading1"/>
+      </w:pPr>
+      <w:r>
+        <w:t xml:space="preserve">what are predictors of funding gaps?</w:t>
+      </w:r>
+    </w:p>
+    <w:bookmarkEnd w:id="41"/>
+    <w:bookmarkStart w:id="42" w:name="Xbe86fb3fcc304d39cfeb43c74d82aedc0766c91"/>
+    <w:p>
+      <w:pPr>
+        <w:pStyle w:val="Heading1"/>
+      </w:pPr>
+      <w:r>
+        <w:t xml:space="preserve">plan for 2+ R01s to maintain research time</w:t>
+      </w:r>
+    </w:p>
+    <w:bookmarkEnd w:id="42"/>
+    <w:bookmarkStart w:id="43" w:name="Xe3131567793f0f4a86372a14abddca16690f808"/>
+    <w:p>
+      <w:pPr>
+        <w:pStyle w:val="Heading1"/>
+      </w:pPr>
+      <w:r>
+        <w:t xml:space="preserve">what does pipeline look like at other places - how many Ks from NIDDK?</w:t>
+      </w:r>
+    </w:p>
+    <w:bookmarkEnd w:id="43"/>
+    <w:bookmarkStart w:id="44" w:name="X125179a76c90077f30334b2f584e51e884d605c"/>
+    <w:p>
+      <w:pPr>
+        <w:pStyle w:val="Heading1"/>
+      </w:pPr>
+      <w:r>
+        <w:t xml:space="preserve">what is success rate of K app? K to R01 transition?</w:t>
+      </w:r>
+    </w:p>
+    <w:bookmarkEnd w:id="44"/>
+    <w:bookmarkStart w:id="45" w:name="plan-on-future-ddw-talk"/>
+    <w:p>
+      <w:pPr>
+        <w:pStyle w:val="Heading1"/>
+      </w:pPr>
+      <w:r>
+        <w:t xml:space="preserve">plan on future DDW talk?</w:t>
+      </w:r>
+    </w:p>
+    <w:bookmarkEnd w:id="45"/>
+    <w:bookmarkStart w:id="46" w:name="rac-started-2018"/>
+    <w:p>
+      <w:pPr>
+        <w:pStyle w:val="Heading1"/>
+      </w:pPr>
+      <w:r>
+        <w:t xml:space="preserve">RAC started 2018?</w:t>
+      </w:r>
+    </w:p>
+    <w:bookmarkEnd w:id="46"/>
     <w:sectPr>
-      <w:pgSz w:w="15840" w:h="12240" w:orient="landscape"/>
-      <w:pgMar w:top="1440" w:right="1440" w:bottom="1440" w:left="1440" w:header="720" w:footer="720" w:gutter="0"/>
+      <w:pgSz w:h="12240" w:orient="landscape" w:w="15840"/>
+      <w:pgMar w:bottom="1440" w:footer="720" w:gutter="0" w:header="720" w:left="1440" w:right="1440" w:top="1440"/>
       <w:cols w:space="720"/>
       <w:docGrid w:linePitch="326"/>
     </w:sectPr>
@@ -384,8 +578,8 @@
 </file>
 
 <file path=word/numbering.xml><?xml version="1.0" encoding="utf-8"?>
-<w:numbering xmlns:wpc="http://schemas.microsoft.com/office/word/2010/wordprocessingCanvas" xmlns:cx="http://schemas.microsoft.com/office/drawing/2014/chartex" xmlns:cx1="http://schemas.microsoft.com/office/drawing/2015/9/8/chartex" xmlns:cx2="http://schemas.microsoft.com/office/drawing/2015/10/21/chartex" xmlns:cx3="http://schemas.microsoft.com/office/drawing/2016/5/9/chartex" xmlns:cx4="http://schemas.microsoft.com/office/drawing/2016/5/10/chartex" xmlns:cx5="http://schemas.microsoft.com/office/drawing/2016/5/11/chartex" xmlns:cx6="http://schemas.microsoft.com/office/drawing/2016/5/12/chartex" xmlns:cx7="http://schemas.microsoft.com/office/drawing/2016/5/13/chartex" xmlns:cx8="http://schemas.microsoft.com/office/drawing/2016/5/14/chartex" xmlns:mc="http://schemas.openxmlformats.org/markup-compatibility/2006" xmlns:aink="http://schemas.microsoft.com/office/drawing/2016/ink" xmlns:am3d="http://schemas.microsoft.com/office/drawing/2017/model3d" xmlns:o="urn:schemas-microsoft-com:office:office" xmlns:r="http://schemas.openxmlformats.org/officeDocument/2006/relationships" xmlns:m="http://schemas.openxmlformats.org/officeDocument/2006/math" xmlns:v="urn:schemas-microsoft-com:vml" xmlns:wp14="http://schemas.microsoft.com/office/word/2010/wordprocessingDrawing" xmlns:wp="http://schemas.openxmlformats.org/drawingml/2006/wordprocessingDrawing" xmlns:w10="urn:schemas-microsoft-com:office:word" xmlns:w="http://schemas.openxmlformats.org/wordprocessingml/2006/main" xmlns:w14="http://schemas.microsoft.com/office/word/2010/wordml" xmlns:w15="http://schemas.microsoft.com/office/word/2012/wordml" xmlns:w16cex="http://schemas.microsoft.com/office/word/2018/wordml/cex" xmlns:w16cid="http://schemas.microsoft.com/office/word/2016/wordml/cid" xmlns:w16="http://schemas.microsoft.com/office/word/2018/wordml" xmlns:w16se="http://schemas.microsoft.com/office/word/2015/wordml/symex" xmlns:wpg="http://schemas.microsoft.com/office/word/2010/wordprocessingGroup" xmlns:wpi="http://schemas.microsoft.com/office/word/2010/wordprocessingInk" xmlns:wne="http://schemas.microsoft.com/office/word/2006/wordml" xmlns:wps="http://schemas.microsoft.com/office/word/2010/wordprocessingShape" mc:Ignorable="w14 w15 w16se w16cid w16 w16cex wp14">
-  <w:abstractNum w:abstractNumId="0" w15:restartNumberingAfterBreak="0">
+<w:numbering xmlns:aink="http://schemas.microsoft.com/office/drawing/2016/ink" xmlns:am3d="http://schemas.microsoft.com/office/drawing/2017/model3d" xmlns:cx="http://schemas.microsoft.com/office/drawing/2014/chartex" xmlns:cx1="http://schemas.microsoft.com/office/drawing/2015/9/8/chartex" xmlns:cx2="http://schemas.microsoft.com/office/drawing/2015/10/21/chartex" xmlns:cx3="http://schemas.microsoft.com/office/drawing/2016/5/9/chartex" xmlns:cx4="http://schemas.microsoft.com/office/drawing/2016/5/10/chartex" xmlns:cx5="http://schemas.microsoft.com/office/drawing/2016/5/11/chartex" xmlns:cx6="http://schemas.microsoft.com/office/drawing/2016/5/12/chartex" xmlns:cx7="http://schemas.microsoft.com/office/drawing/2016/5/13/chartex" xmlns:cx8="http://schemas.microsoft.com/office/drawing/2016/5/14/chartex" xmlns:m="http://schemas.openxmlformats.org/officeDocument/2006/math" xmlns:mc="http://schemas.openxmlformats.org/markup-compatibility/2006" xmlns:o="urn:schemas-microsoft-com:office:office" xmlns:r="http://schemas.openxmlformats.org/officeDocument/2006/relationships" xmlns:v="urn:schemas-microsoft-com:vml" xmlns:w="http://schemas.openxmlformats.org/wordprocessingml/2006/main" xmlns:w10="urn:schemas-microsoft-com:office:word" xmlns:w14="http://schemas.microsoft.com/office/word/2010/wordml" xmlns:w15="http://schemas.microsoft.com/office/word/2012/wordml" xmlns:w16="http://schemas.microsoft.com/office/word/2018/wordml" xmlns:w16cex="http://schemas.microsoft.com/office/word/2018/wordml/cex" xmlns:w16cid="http://schemas.microsoft.com/office/word/2016/wordml/cid" xmlns:w16se="http://schemas.microsoft.com/office/word/2015/wordml/symex" xmlns:wne="http://schemas.microsoft.com/office/word/2006/wordml" xmlns:wp="http://schemas.openxmlformats.org/drawingml/2006/wordprocessingDrawing" xmlns:wp14="http://schemas.microsoft.com/office/word/2010/wordprocessingDrawing" xmlns:wpc="http://schemas.microsoft.com/office/word/2010/wordprocessingCanvas" xmlns:wpg="http://schemas.microsoft.com/office/word/2010/wordprocessingGroup" xmlns:wpi="http://schemas.microsoft.com/office/word/2010/wordprocessingInk" xmlns:wps="http://schemas.microsoft.com/office/word/2010/wordprocessingShape" mc:Ignorable="w14 w15 w16se w16cid w16 w16cex wp14">
+  <w:abstractNum w15:restartNumberingAfterBreak="0" w:abstractNumId="0">
     <w:nsid w:val="FFFFFF7C"/>
     <w:multiLevelType w:val="singleLevel"/>
     <w:tmpl w:val="C7D6F944"/>
@@ -396,13 +590,13 @@
       <w:lvlJc w:val="left"/>
       <w:pPr>
         <w:tabs>
-          <w:tab w:val="num" w:pos="1800"/>
+          <w:tab w:pos="1800" w:val="num"/>
         </w:tabs>
-        <w:ind w:left="1800" w:hanging="360"/>
+        <w:ind w:hanging="360" w:left="1800"/>
       </w:pPr>
     </w:lvl>
   </w:abstractNum>
-  <w:abstractNum w:abstractNumId="1" w15:restartNumberingAfterBreak="0">
+  <w:abstractNum w15:restartNumberingAfterBreak="0" w:abstractNumId="1">
     <w:nsid w:val="FFFFFF7D"/>
     <w:multiLevelType w:val="singleLevel"/>
     <w:tmpl w:val="6980F336"/>
@@ -413,13 +607,13 @@
       <w:lvlJc w:val="left"/>
       <w:pPr>
         <w:tabs>
-          <w:tab w:val="num" w:pos="1440"/>
+          <w:tab w:pos="1440" w:val="num"/>
         </w:tabs>
-        <w:ind w:left="1440" w:hanging="360"/>
+        <w:ind w:hanging="360" w:left="1440"/>
       </w:pPr>
     </w:lvl>
   </w:abstractNum>
-  <w:abstractNum w:abstractNumId="2" w15:restartNumberingAfterBreak="0">
+  <w:abstractNum w15:restartNumberingAfterBreak="0" w:abstractNumId="2">
     <w:nsid w:val="FFFFFF7E"/>
     <w:multiLevelType w:val="singleLevel"/>
     <w:tmpl w:val="F37676E8"/>
@@ -430,13 +624,13 @@
       <w:lvlJc w:val="left"/>
       <w:pPr>
         <w:tabs>
-          <w:tab w:val="num" w:pos="1080"/>
+          <w:tab w:pos="1080" w:val="num"/>
         </w:tabs>
-        <w:ind w:left="1080" w:hanging="360"/>
+        <w:ind w:hanging="360" w:left="1080"/>
       </w:pPr>
     </w:lvl>
   </w:abstractNum>
-  <w:abstractNum w:abstractNumId="3" w15:restartNumberingAfterBreak="0">
+  <w:abstractNum w15:restartNumberingAfterBreak="0" w:abstractNumId="3">
     <w:nsid w:val="FFFFFF7F"/>
     <w:multiLevelType w:val="singleLevel"/>
     <w:tmpl w:val="1E00331E"/>
@@ -447,13 +641,13 @@
       <w:lvlJc w:val="left"/>
       <w:pPr>
         <w:tabs>
-          <w:tab w:val="num" w:pos="720"/>
+          <w:tab w:pos="720" w:val="num"/>
         </w:tabs>
-        <w:ind w:left="720" w:hanging="360"/>
+        <w:ind w:hanging="360" w:left="720"/>
       </w:pPr>
     </w:lvl>
   </w:abstractNum>
-  <w:abstractNum w:abstractNumId="4" w15:restartNumberingAfterBreak="0">
+  <w:abstractNum w15:restartNumberingAfterBreak="0" w:abstractNumId="4">
     <w:nsid w:val="FFFFFF80"/>
     <w:multiLevelType w:val="singleLevel"/>
     <w:tmpl w:val="64AC7806"/>
@@ -464,16 +658,16 @@
       <w:lvlJc w:val="left"/>
       <w:pPr>
         <w:tabs>
-          <w:tab w:val="num" w:pos="1800"/>
+          <w:tab w:pos="1800" w:val="num"/>
         </w:tabs>
-        <w:ind w:left="1800" w:hanging="360"/>
+        <w:ind w:hanging="360" w:left="1800"/>
       </w:pPr>
       <w:rPr>
         <w:rFonts w:ascii="Symbol" w:hAnsi="Symbol" w:hint="default"/>
       </w:rPr>
     </w:lvl>
   </w:abstractNum>
-  <w:abstractNum w:abstractNumId="5" w15:restartNumberingAfterBreak="0">
+  <w:abstractNum w15:restartNumberingAfterBreak="0" w:abstractNumId="5">
     <w:nsid w:val="FFFFFF81"/>
     <w:multiLevelType w:val="singleLevel"/>
     <w:tmpl w:val="1D8870BC"/>
@@ -484,16 +678,16 @@
       <w:lvlJc w:val="left"/>
       <w:pPr>
         <w:tabs>
-          <w:tab w:val="num" w:pos="1440"/>
+          <w:tab w:pos="1440" w:val="num"/>
         </w:tabs>
-        <w:ind w:left="1440" w:hanging="360"/>
+        <w:ind w:hanging="360" w:left="1440"/>
       </w:pPr>
       <w:rPr>
         <w:rFonts w:ascii="Symbol" w:hAnsi="Symbol" w:hint="default"/>
       </w:rPr>
     </w:lvl>
   </w:abstractNum>
-  <w:abstractNum w:abstractNumId="6" w15:restartNumberingAfterBreak="0">
+  <w:abstractNum w15:restartNumberingAfterBreak="0" w:abstractNumId="6">
     <w:nsid w:val="FFFFFF82"/>
     <w:multiLevelType w:val="singleLevel"/>
     <w:tmpl w:val="5B36B168"/>
@@ -504,16 +698,16 @@
       <w:lvlJc w:val="left"/>
       <w:pPr>
         <w:tabs>
-          <w:tab w:val="num" w:pos="1080"/>
+          <w:tab w:pos="1080" w:val="num"/>
         </w:tabs>
-        <w:ind w:left="1080" w:hanging="360"/>
+        <w:ind w:hanging="360" w:left="1080"/>
       </w:pPr>
       <w:rPr>
         <w:rFonts w:ascii="Symbol" w:hAnsi="Symbol" w:hint="default"/>
       </w:rPr>
     </w:lvl>
   </w:abstractNum>
-  <w:abstractNum w:abstractNumId="7" w15:restartNumberingAfterBreak="0">
+  <w:abstractNum w15:restartNumberingAfterBreak="0" w:abstractNumId="7">
     <w:nsid w:val="FFFFFF83"/>
     <w:multiLevelType w:val="singleLevel"/>
     <w:tmpl w:val="60541386"/>
@@ -524,16 +718,16 @@
       <w:lvlJc w:val="left"/>
       <w:pPr>
         <w:tabs>
-          <w:tab w:val="num" w:pos="720"/>
+          <w:tab w:pos="720" w:val="num"/>
         </w:tabs>
-        <w:ind w:left="720" w:hanging="360"/>
+        <w:ind w:hanging="360" w:left="720"/>
       </w:pPr>
       <w:rPr>
         <w:rFonts w:ascii="Symbol" w:hAnsi="Symbol" w:hint="default"/>
       </w:rPr>
     </w:lvl>
   </w:abstractNum>
-  <w:abstractNum w:abstractNumId="8" w15:restartNumberingAfterBreak="0">
+  <w:abstractNum w15:restartNumberingAfterBreak="0" w:abstractNumId="8">
     <w:nsid w:val="FFFFFF88"/>
     <w:multiLevelType w:val="singleLevel"/>
     <w:tmpl w:val="4F3E5BBA"/>
@@ -544,13 +738,13 @@
       <w:lvlJc w:val="left"/>
       <w:pPr>
         <w:tabs>
-          <w:tab w:val="num" w:pos="360"/>
+          <w:tab w:pos="360" w:val="num"/>
         </w:tabs>
-        <w:ind w:left="360" w:hanging="360"/>
+        <w:ind w:hanging="360" w:left="360"/>
       </w:pPr>
     </w:lvl>
   </w:abstractNum>
-  <w:abstractNum w:abstractNumId="9" w15:restartNumberingAfterBreak="0">
+  <w:abstractNum w15:restartNumberingAfterBreak="0" w:abstractNumId="9">
     <w:nsid w:val="FFFFFF89"/>
     <w:multiLevelType w:val="singleLevel"/>
     <w:tmpl w:val="4A621DF0"/>
@@ -561,16 +755,16 @@
       <w:lvlJc w:val="left"/>
       <w:pPr>
         <w:tabs>
-          <w:tab w:val="num" w:pos="360"/>
+          <w:tab w:pos="360" w:val="num"/>
         </w:tabs>
-        <w:ind w:left="360" w:hanging="360"/>
+        <w:ind w:hanging="360" w:left="360"/>
       </w:pPr>
       <w:rPr>
         <w:rFonts w:ascii="Symbol" w:hAnsi="Symbol" w:hint="default"/>
       </w:rPr>
     </w:lvl>
   </w:abstractNum>
-  <w:abstractNum w:abstractNumId="10" w15:restartNumberingAfterBreak="0">
+  <w:abstractNum w15:restartNumberingAfterBreak="0" w:abstractNumId="10">
     <w:nsid w:val="2C1AE401"/>
     <w:multiLevelType w:val="multilevel"/>
     <w:tmpl w:val="3F2282DA"/>
@@ -580,9 +774,9 @@
       <w:lvlJc w:val="left"/>
       <w:pPr>
         <w:tabs>
-          <w:tab w:val="num" w:pos="0"/>
+          <w:tab w:pos="0" w:val="num"/>
         </w:tabs>
-        <w:ind w:left="480" w:hanging="480"/>
+        <w:ind w:hanging="480" w:left="480"/>
       </w:pPr>
     </w:lvl>
     <w:lvl w:ilvl="1">
@@ -591,9 +785,9 @@
       <w:lvlJc w:val="left"/>
       <w:pPr>
         <w:tabs>
-          <w:tab w:val="num" w:pos="720"/>
+          <w:tab w:pos="720" w:val="num"/>
         </w:tabs>
-        <w:ind w:left="1200" w:hanging="480"/>
+        <w:ind w:hanging="480" w:left="1200"/>
       </w:pPr>
     </w:lvl>
     <w:lvl w:ilvl="2">
@@ -602,9 +796,9 @@
       <w:lvlJc w:val="left"/>
       <w:pPr>
         <w:tabs>
-          <w:tab w:val="num" w:pos="1440"/>
+          <w:tab w:pos="1440" w:val="num"/>
         </w:tabs>
-        <w:ind w:left="1920" w:hanging="480"/>
+        <w:ind w:hanging="480" w:left="1920"/>
       </w:pPr>
     </w:lvl>
     <w:lvl w:ilvl="3">
@@ -613,9 +807,9 @@
       <w:lvlJc w:val="left"/>
       <w:pPr>
         <w:tabs>
-          <w:tab w:val="num" w:pos="2160"/>
+          <w:tab w:pos="2160" w:val="num"/>
         </w:tabs>
-        <w:ind w:left="2640" w:hanging="480"/>
+        <w:ind w:hanging="480" w:left="2640"/>
       </w:pPr>
     </w:lvl>
     <w:lvl w:ilvl="4">
@@ -624,9 +818,9 @@
       <w:lvlJc w:val="left"/>
       <w:pPr>
         <w:tabs>
-          <w:tab w:val="num" w:pos="2880"/>
+          <w:tab w:pos="2880" w:val="num"/>
         </w:tabs>
-        <w:ind w:left="3360" w:hanging="480"/>
+        <w:ind w:hanging="480" w:left="3360"/>
       </w:pPr>
     </w:lvl>
     <w:lvl w:ilvl="5">
@@ -635,9 +829,9 @@
       <w:lvlJc w:val="left"/>
       <w:pPr>
         <w:tabs>
-          <w:tab w:val="num" w:pos="3600"/>
+          <w:tab w:pos="3600" w:val="num"/>
         </w:tabs>
-        <w:ind w:left="4080" w:hanging="480"/>
+        <w:ind w:hanging="480" w:left="4080"/>
       </w:pPr>
     </w:lvl>
     <w:lvl w:ilvl="6">
@@ -646,9 +840,9 @@
       <w:lvlJc w:val="left"/>
       <w:pPr>
         <w:tabs>
-          <w:tab w:val="num" w:pos="4320"/>
+          <w:tab w:pos="4320" w:val="num"/>
         </w:tabs>
-        <w:ind w:left="4800" w:hanging="480"/>
+        <w:ind w:hanging="480" w:left="4800"/>
       </w:pPr>
     </w:lvl>
     <w:lvl w:ilvl="7">
@@ -657,9 +851,9 @@
       <w:lvlJc w:val="left"/>
       <w:pPr>
         <w:tabs>
-          <w:tab w:val="num" w:pos="5040"/>
+          <w:tab w:pos="5040" w:val="num"/>
         </w:tabs>
-        <w:ind w:left="5520" w:hanging="480"/>
+        <w:ind w:hanging="480" w:left="5520"/>
       </w:pPr>
     </w:lvl>
     <w:lvl w:ilvl="8">
@@ -668,24 +862,21 @@
       <w:lvlJc w:val="left"/>
       <w:pPr>
         <w:tabs>
-          <w:tab w:val="num" w:pos="5760"/>
+          <w:tab w:pos="5760" w:val="num"/>
         </w:tabs>
-        <w:ind w:left="6240" w:hanging="480"/>
+        <w:ind w:hanging="480" w:left="6240"/>
       </w:pPr>
     </w:lvl>
   </w:abstractNum>
   <w:abstractNum w:abstractNumId="990">
-    <w:nsid w:val="2c1ae401"/>
+    <w:nsid w:val="A990"/>
     <w:multiLevelType w:val="multilevel"/>
     <w:lvl w:ilvl="0">
       <w:numFmt w:val="bullet"/>
       <w:lvlText w:val=" "/>
       <w:lvlJc w:val="left"/>
       <w:pPr>
-        <w:tabs>
-          <w:tab w:val="num" w:pos="0"/>
-        </w:tabs>
-        <w:ind w:left="480" w:hanging="480"/>
+        <w:ind w:left="720" w:hanging="480"/>
       </w:pPr>
     </w:lvl>
     <w:lvl w:ilvl="1">
@@ -693,10 +884,7 @@
       <w:lvlText w:val=" "/>
       <w:lvlJc w:val="left"/>
       <w:pPr>
-        <w:tabs>
-          <w:tab w:val="num" w:pos="720"/>
-        </w:tabs>
-        <w:ind w:left="1200" w:hanging="480"/>
+        <w:ind w:left="1440" w:hanging="480"/>
       </w:pPr>
     </w:lvl>
     <w:lvl w:ilvl="2">
@@ -704,10 +892,7 @@
       <w:lvlText w:val=" "/>
       <w:lvlJc w:val="left"/>
       <w:pPr>
-        <w:tabs>
-          <w:tab w:val="num" w:pos="1440"/>
-        </w:tabs>
-        <w:ind w:left="1920" w:hanging="480"/>
+        <w:ind w:left="2160" w:hanging="480"/>
       </w:pPr>
     </w:lvl>
     <w:lvl w:ilvl="3">
@@ -715,10 +900,7 @@
       <w:lvlText w:val=" "/>
       <w:lvlJc w:val="left"/>
       <w:pPr>
-        <w:tabs>
-          <w:tab w:val="num" w:pos="2160"/>
-        </w:tabs>
-        <w:ind w:left="2640" w:hanging="480"/>
+        <w:ind w:left="2880" w:hanging="480"/>
       </w:pPr>
     </w:lvl>
     <w:lvl w:ilvl="4">
@@ -726,10 +908,7 @@
       <w:lvlText w:val=" "/>
       <w:lvlJc w:val="left"/>
       <w:pPr>
-        <w:tabs>
-          <w:tab w:val="num" w:pos="2880"/>
-        </w:tabs>
-        <w:ind w:left="3360" w:hanging="480"/>
+        <w:ind w:left="3600" w:hanging="480"/>
       </w:pPr>
     </w:lvl>
     <w:lvl w:ilvl="5">
@@ -737,10 +916,7 @@
       <w:lvlText w:val=" "/>
       <w:lvlJc w:val="left"/>
       <w:pPr>
-        <w:tabs>
-          <w:tab w:val="num" w:pos="3600"/>
-        </w:tabs>
-        <w:ind w:left="4080" w:hanging="480"/>
+        <w:ind w:left="4320" w:hanging="480"/>
       </w:pPr>
     </w:lvl>
     <w:lvl w:ilvl="6">
@@ -748,10 +924,7 @@
       <w:lvlText w:val=" "/>
       <w:lvlJc w:val="left"/>
       <w:pPr>
-        <w:tabs>
-          <w:tab w:val="num" w:pos="4320"/>
-        </w:tabs>
-        <w:ind w:left="4800" w:hanging="480"/>
+        <w:ind w:left="5040" w:hanging="480"/>
       </w:pPr>
     </w:lvl>
     <w:lvl w:ilvl="7">
@@ -759,10 +932,7 @@
       <w:lvlText w:val=" "/>
       <w:lvlJc w:val="left"/>
       <w:pPr>
-        <w:tabs>
-          <w:tab w:val="num" w:pos="5040"/>
-        </w:tabs>
-        <w:ind w:left="5520" w:hanging="480"/>
+        <w:ind w:left="5760" w:hanging="480"/>
       </w:pPr>
     </w:lvl>
     <w:lvl w:ilvl="8">
@@ -770,25 +940,19 @@
       <w:lvlText w:val=" "/>
       <w:lvlJc w:val="left"/>
       <w:pPr>
-        <w:tabs>
-          <w:tab w:val="num" w:pos="5760"/>
-        </w:tabs>
-        <w:ind w:left="6240" w:hanging="480"/>
+        <w:ind w:left="6480" w:hanging="480"/>
       </w:pPr>
     </w:lvl>
   </w:abstractNum>
   <w:abstractNum w:abstractNumId="991">
-    <w:nsid w:val="ea454b4c"/>
+    <w:nsid w:val="A991"/>
     <w:multiLevelType w:val="multilevel"/>
     <w:lvl w:ilvl="0">
       <w:numFmt w:val="bullet"/>
       <w:lvlText w:val="•"/>
       <w:lvlJc w:val="left"/>
       <w:pPr>
-        <w:tabs>
-          <w:tab w:val="num" w:pos="0"/>
-        </w:tabs>
-        <w:ind w:left="480" w:hanging="480"/>
+        <w:ind w:left="720" w:hanging="480"/>
       </w:pPr>
     </w:lvl>
     <w:lvl w:ilvl="1">
@@ -796,10 +960,7 @@
       <w:lvlText w:val="–"/>
       <w:lvlJc w:val="left"/>
       <w:pPr>
-        <w:tabs>
-          <w:tab w:val="num" w:pos="720"/>
-        </w:tabs>
-        <w:ind w:left="1200" w:hanging="480"/>
+        <w:ind w:left="1440" w:hanging="480"/>
       </w:pPr>
     </w:lvl>
     <w:lvl w:ilvl="2">
@@ -807,10 +968,7 @@
       <w:lvlText w:val="•"/>
       <w:lvlJc w:val="left"/>
       <w:pPr>
-        <w:tabs>
-          <w:tab w:val="num" w:pos="1440"/>
-        </w:tabs>
-        <w:ind w:left="1920" w:hanging="480"/>
+        <w:ind w:left="2160" w:hanging="480"/>
       </w:pPr>
     </w:lvl>
     <w:lvl w:ilvl="3">
@@ -818,10 +976,7 @@
       <w:lvlText w:val="–"/>
       <w:lvlJc w:val="left"/>
       <w:pPr>
-        <w:tabs>
-          <w:tab w:val="num" w:pos="2160"/>
-        </w:tabs>
-        <w:ind w:left="2640" w:hanging="480"/>
+        <w:ind w:left="2880" w:hanging="480"/>
       </w:pPr>
     </w:lvl>
     <w:lvl w:ilvl="4">
@@ -829,10 +984,7 @@
       <w:lvlText w:val="•"/>
       <w:lvlJc w:val="left"/>
       <w:pPr>
-        <w:tabs>
-          <w:tab w:val="num" w:pos="2880"/>
-        </w:tabs>
-        <w:ind w:left="3360" w:hanging="480"/>
+        <w:ind w:left="3600" w:hanging="480"/>
       </w:pPr>
     </w:lvl>
     <w:lvl w:ilvl="5">
@@ -840,10 +992,7 @@
       <w:lvlText w:val="–"/>
       <w:lvlJc w:val="left"/>
       <w:pPr>
-        <w:tabs>
-          <w:tab w:val="num" w:pos="3600"/>
-        </w:tabs>
-        <w:ind w:left="4080" w:hanging="480"/>
+        <w:ind w:left="4320" w:hanging="480"/>
       </w:pPr>
     </w:lvl>
     <w:lvl w:ilvl="6">
@@ -851,10 +1000,7 @@
       <w:lvlText w:val="•"/>
       <w:lvlJc w:val="left"/>
       <w:pPr>
-        <w:tabs>
-          <w:tab w:val="num" w:pos="4320"/>
-        </w:tabs>
-        <w:ind w:left="4800" w:hanging="480"/>
+        <w:ind w:left="5040" w:hanging="480"/>
       </w:pPr>
     </w:lvl>
     <w:lvl w:ilvl="7">
@@ -862,10 +1008,7 @@
       <w:lvlText w:val="–"/>
       <w:lvlJc w:val="left"/>
       <w:pPr>
-        <w:tabs>
-          <w:tab w:val="num" w:pos="5040"/>
-        </w:tabs>
-        <w:ind w:left="5520" w:hanging="480"/>
+        <w:ind w:left="5760" w:hanging="480"/>
       </w:pPr>
     </w:lvl>
     <w:lvl w:ilvl="8">
@@ -873,10 +1016,7 @@
       <w:lvlText w:val="•"/>
       <w:lvlJc w:val="left"/>
       <w:pPr>
-        <w:tabs>
-          <w:tab w:val="num" w:pos="5760"/>
-        </w:tabs>
-        <w:ind w:left="6240" w:hanging="480"/>
+        <w:ind w:left="6480" w:hanging="480"/>
       </w:pPr>
     </w:lvl>
   </w:abstractNum>
@@ -929,14 +1069,14 @@
 </file>
 
 <file path=word/styles.xml><?xml version="1.0" encoding="utf-8"?>
-<w:styles xmlns:mc="http://schemas.openxmlformats.org/markup-compatibility/2006" xmlns:r="http://schemas.openxmlformats.org/officeDocument/2006/relationships" xmlns:w="http://schemas.openxmlformats.org/wordprocessingml/2006/main" xmlns:w14="http://schemas.microsoft.com/office/word/2010/wordml" xmlns:w15="http://schemas.microsoft.com/office/word/2012/wordml" xmlns:w16cex="http://schemas.microsoft.com/office/word/2018/wordml/cex" xmlns:w16cid="http://schemas.microsoft.com/office/word/2016/wordml/cid" xmlns:w16="http://schemas.microsoft.com/office/word/2018/wordml" xmlns:w16se="http://schemas.microsoft.com/office/word/2015/wordml/symex" mc:Ignorable="w14 w15 w16se w16cid w16 w16cex">
+<w:styles xmlns:mc="http://schemas.openxmlformats.org/markup-compatibility/2006" xmlns:r="http://schemas.openxmlformats.org/officeDocument/2006/relationships" xmlns:w="http://schemas.openxmlformats.org/wordprocessingml/2006/main" xmlns:w14="http://schemas.microsoft.com/office/word/2010/wordml" xmlns:w15="http://schemas.microsoft.com/office/word/2012/wordml" xmlns:w16="http://schemas.microsoft.com/office/word/2018/wordml" xmlns:w16cex="http://schemas.microsoft.com/office/word/2018/wordml/cex" xmlns:w16cid="http://schemas.microsoft.com/office/word/2016/wordml/cid" xmlns:w16se="http://schemas.microsoft.com/office/word/2015/wordml/symex" mc:Ignorable="w14 w15 w16se w16cid w16 w16cex">
   <w:docDefaults>
     <w:rPrDefault>
       <w:rPr>
-        <w:rFonts w:asciiTheme="minorHAnsi" w:eastAsiaTheme="minorHAnsi" w:hAnsiTheme="minorHAnsi" w:cstheme="minorBidi"/>
+        <w:rFonts w:asciiTheme="minorHAnsi" w:cstheme="minorBidi" w:eastAsiaTheme="minorHAnsi" w:hAnsiTheme="minorHAnsi"/>
         <w:sz w:val="24"/>
         <w:szCs w:val="24"/>
-        <w:lang w:val="en-US" w:eastAsia="en-US" w:bidi="ar-SA"/>
+        <w:lang w:bidi="ar-SA" w:eastAsia="en-US" w:val="en-US"/>
       </w:rPr>
     </w:rPrDefault>
     <w:pPrDefault>
@@ -945,7 +1085,7 @@
       </w:pPr>
     </w:pPrDefault>
   </w:docDefaults>
-  <w:latentStyles w:defLockedState="0" w:defUIPriority="0" w:defSemiHidden="0" w:defUnhideWhenUsed="0" w:defQFormat="0" w:count="376">
+  <w:latentStyles w:count="376" w:defLockedState="0" w:defQFormat="0" w:defSemiHidden="0" w:defUIPriority="0" w:defUnhideWhenUsed="0">
     <w:lsdException w:name="heading 5" w:semiHidden="1" w:unhideWhenUsed="1"/>
     <w:lsdException w:name="index 2" w:semiHidden="1" w:unhideWhenUsed="1"/>
     <w:lsdException w:name="index 3" w:semiHidden="1" w:unhideWhenUsed="1"/>
@@ -1283,11 +1423,11 @@
     <w:lsdException w:name="Unresolved Mention" w:semiHidden="1" w:uiPriority="99" w:unhideWhenUsed="1"/>
     <w:lsdException w:name="Smart Link" w:semiHidden="1" w:uiPriority="99" w:unhideWhenUsed="1"/>
   </w:latentStyles>
-  <w:style w:type="paragraph" w:default="1" w:styleId="Normal">
+  <w:style w:default="1" w:styleId="Normal" w:type="paragraph">
     <w:name w:val="Normal"/>
     <w:qFormat/>
   </w:style>
-  <w:style w:type="paragraph" w:styleId="Heading1">
+  <w:style w:styleId="Heading1" w:type="paragraph">
     <w:name w:val="heading 1"/>
     <w:basedOn w:val="Title"/>
     <w:next w:val="BodyText"/>
@@ -1301,7 +1441,7 @@
       <w:color w:val="auto"/>
     </w:rPr>
   </w:style>
-  <w:style w:type="paragraph" w:styleId="Heading2">
+  <w:style w:styleId="Heading2" w:type="paragraph">
     <w:name w:val="heading 2"/>
     <w:basedOn w:val="Normal"/>
     <w:next w:val="BodyText"/>
@@ -1312,18 +1452,18 @@
     <w:pPr>
       <w:keepNext/>
       <w:keepLines/>
-      <w:spacing w:before="200" w:after="0"/>
+      <w:spacing w:after="0" w:before="200"/>
       <w:outlineLvl w:val="1"/>
     </w:pPr>
     <w:rPr>
-      <w:rFonts w:asciiTheme="majorHAnsi" w:eastAsiaTheme="majorEastAsia" w:hAnsiTheme="majorHAnsi" w:cstheme="majorBidi"/>
+      <w:rFonts w:asciiTheme="majorHAnsi" w:cstheme="majorBidi" w:eastAsiaTheme="majorEastAsia" w:hAnsiTheme="majorHAnsi"/>
       <w:b/>
       <w:bCs/>
       <w:sz w:val="28"/>
       <w:szCs w:val="28"/>
     </w:rPr>
   </w:style>
-  <w:style w:type="paragraph" w:styleId="Heading3">
+  <w:style w:styleId="Heading3" w:type="paragraph">
     <w:name w:val="heading 3"/>
     <w:basedOn w:val="Normal"/>
     <w:next w:val="BodyText"/>
@@ -1333,17 +1473,17 @@
     <w:pPr>
       <w:keepNext/>
       <w:keepLines/>
-      <w:spacing w:before="200" w:after="0"/>
+      <w:spacing w:after="0" w:before="200"/>
       <w:outlineLvl w:val="2"/>
     </w:pPr>
     <w:rPr>
-      <w:rFonts w:asciiTheme="majorHAnsi" w:eastAsiaTheme="majorEastAsia" w:hAnsiTheme="majorHAnsi" w:cstheme="majorBidi"/>
+      <w:rFonts w:asciiTheme="majorHAnsi" w:cstheme="majorBidi" w:eastAsiaTheme="majorEastAsia" w:hAnsiTheme="majorHAnsi"/>
       <w:b/>
       <w:bCs/>
-      <w:color w:val="4F81BD" w:themeColor="accent1"/>
-    </w:rPr>
-  </w:style>
-  <w:style w:type="paragraph" w:styleId="Heading4">
+      <w:color w:themeColor="accent1" w:val="4F81BD"/>
+    </w:rPr>
+  </w:style>
+  <w:style w:styleId="Heading4" w:type="paragraph">
     <w:name w:val="heading 4"/>
     <w:basedOn w:val="Normal"/>
     <w:next w:val="BodyText"/>
@@ -1353,17 +1493,17 @@
     <w:pPr>
       <w:keepNext/>
       <w:keepLines/>
-      <w:spacing w:before="200" w:after="0"/>
+      <w:spacing w:after="0" w:before="200"/>
       <w:outlineLvl w:val="3"/>
     </w:pPr>
     <w:rPr>
-      <w:rFonts w:asciiTheme="majorHAnsi" w:eastAsiaTheme="majorEastAsia" w:hAnsiTheme="majorHAnsi" w:cstheme="majorBidi"/>
+      <w:rFonts w:asciiTheme="majorHAnsi" w:cstheme="majorBidi" w:eastAsiaTheme="majorEastAsia" w:hAnsiTheme="majorHAnsi"/>
       <w:bCs/>
       <w:i/>
-      <w:color w:val="4F81BD" w:themeColor="accent1"/>
-    </w:rPr>
-  </w:style>
-  <w:style w:type="paragraph" w:styleId="Heading5">
+      <w:color w:themeColor="accent1" w:val="4F81BD"/>
+    </w:rPr>
+  </w:style>
+  <w:style w:styleId="Heading5" w:type="paragraph">
     <w:name w:val="heading 5"/>
     <w:basedOn w:val="Normal"/>
     <w:next w:val="BodyText"/>
@@ -1373,16 +1513,16 @@
     <w:pPr>
       <w:keepNext/>
       <w:keepLines/>
-      <w:spacing w:before="200" w:after="0"/>
+      <w:spacing w:after="0" w:before="200"/>
       <w:outlineLvl w:val="4"/>
     </w:pPr>
     <w:rPr>
-      <w:rFonts w:asciiTheme="majorHAnsi" w:eastAsiaTheme="majorEastAsia" w:hAnsiTheme="majorHAnsi" w:cstheme="majorBidi"/>
+      <w:rFonts w:asciiTheme="majorHAnsi" w:cstheme="majorBidi" w:eastAsiaTheme="majorEastAsia" w:hAnsiTheme="majorHAnsi"/>
       <w:iCs/>
-      <w:color w:val="4F81BD" w:themeColor="accent1"/>
-    </w:rPr>
-  </w:style>
-  <w:style w:type="paragraph" w:styleId="Heading6">
+      <w:color w:themeColor="accent1" w:val="4F81BD"/>
+    </w:rPr>
+  </w:style>
+  <w:style w:styleId="Heading6" w:type="paragraph">
     <w:name w:val="heading 6"/>
     <w:basedOn w:val="Normal"/>
     <w:next w:val="BodyText"/>
@@ -1392,15 +1532,15 @@
     <w:pPr>
       <w:keepNext/>
       <w:keepLines/>
-      <w:spacing w:before="200" w:after="0"/>
+      <w:spacing w:after="0" w:before="200"/>
       <w:outlineLvl w:val="5"/>
     </w:pPr>
     <w:rPr>
-      <w:rFonts w:asciiTheme="majorHAnsi" w:eastAsiaTheme="majorEastAsia" w:hAnsiTheme="majorHAnsi" w:cstheme="majorBidi"/>
-      <w:color w:val="4F81BD" w:themeColor="accent1"/>
-    </w:rPr>
-  </w:style>
-  <w:style w:type="paragraph" w:styleId="Heading7">
+      <w:rFonts w:asciiTheme="majorHAnsi" w:cstheme="majorBidi" w:eastAsiaTheme="majorEastAsia" w:hAnsiTheme="majorHAnsi"/>
+      <w:color w:themeColor="accent1" w:val="4F81BD"/>
+    </w:rPr>
+  </w:style>
+  <w:style w:styleId="Heading7" w:type="paragraph">
     <w:name w:val="heading 7"/>
     <w:basedOn w:val="Normal"/>
     <w:next w:val="BodyText"/>
@@ -1410,15 +1550,15 @@
     <w:pPr>
       <w:keepNext/>
       <w:keepLines/>
-      <w:spacing w:before="200" w:after="0"/>
+      <w:spacing w:after="0" w:before="200"/>
       <w:outlineLvl w:val="6"/>
     </w:pPr>
     <w:rPr>
-      <w:rFonts w:asciiTheme="majorHAnsi" w:eastAsiaTheme="majorEastAsia" w:hAnsiTheme="majorHAnsi" w:cstheme="majorBidi"/>
-      <w:color w:val="4F81BD" w:themeColor="accent1"/>
-    </w:rPr>
-  </w:style>
-  <w:style w:type="paragraph" w:styleId="Heading8">
+      <w:rFonts w:asciiTheme="majorHAnsi" w:cstheme="majorBidi" w:eastAsiaTheme="majorEastAsia" w:hAnsiTheme="majorHAnsi"/>
+      <w:color w:themeColor="accent1" w:val="4F81BD"/>
+    </w:rPr>
+  </w:style>
+  <w:style w:styleId="Heading8" w:type="paragraph">
     <w:name w:val="heading 8"/>
     <w:basedOn w:val="Normal"/>
     <w:next w:val="BodyText"/>
@@ -1428,15 +1568,15 @@
     <w:pPr>
       <w:keepNext/>
       <w:keepLines/>
-      <w:spacing w:before="200" w:after="0"/>
+      <w:spacing w:after="0" w:before="200"/>
       <w:outlineLvl w:val="7"/>
     </w:pPr>
     <w:rPr>
-      <w:rFonts w:asciiTheme="majorHAnsi" w:eastAsiaTheme="majorEastAsia" w:hAnsiTheme="majorHAnsi" w:cstheme="majorBidi"/>
-      <w:color w:val="4F81BD" w:themeColor="accent1"/>
-    </w:rPr>
-  </w:style>
-  <w:style w:type="paragraph" w:styleId="Heading9">
+      <w:rFonts w:asciiTheme="majorHAnsi" w:cstheme="majorBidi" w:eastAsiaTheme="majorEastAsia" w:hAnsiTheme="majorHAnsi"/>
+      <w:color w:themeColor="accent1" w:val="4F81BD"/>
+    </w:rPr>
+  </w:style>
+  <w:style w:styleId="Heading9" w:type="paragraph">
     <w:name w:val="heading 9"/>
     <w:basedOn w:val="Normal"/>
     <w:next w:val="BodyText"/>
@@ -1446,65 +1586,65 @@
     <w:pPr>
       <w:keepNext/>
       <w:keepLines/>
-      <w:spacing w:before="200" w:after="0"/>
+      <w:spacing w:after="0" w:before="200"/>
       <w:outlineLvl w:val="8"/>
     </w:pPr>
     <w:rPr>
-      <w:rFonts w:asciiTheme="majorHAnsi" w:eastAsiaTheme="majorEastAsia" w:hAnsiTheme="majorHAnsi" w:cstheme="majorBidi"/>
-      <w:color w:val="4F81BD" w:themeColor="accent1"/>
-    </w:rPr>
-  </w:style>
-  <w:style w:type="character" w:default="1" w:styleId="DefaultParagraphFont">
+      <w:rFonts w:asciiTheme="majorHAnsi" w:cstheme="majorBidi" w:eastAsiaTheme="majorEastAsia" w:hAnsiTheme="majorHAnsi"/>
+      <w:color w:themeColor="accent1" w:val="4F81BD"/>
+    </w:rPr>
+  </w:style>
+  <w:style w:default="1" w:styleId="DefaultParagraphFont" w:type="character">
     <w:name w:val="Default Paragraph Font"/>
     <w:uiPriority w:val="1"/>
     <w:semiHidden/>
     <w:unhideWhenUsed/>
   </w:style>
-  <w:style w:type="table" w:default="1" w:styleId="TableNormal">
+  <w:style w:default="1" w:styleId="TableNormal" w:type="table">
     <w:name w:val="Normal Table"/>
     <w:uiPriority w:val="99"/>
     <w:semiHidden/>
     <w:unhideWhenUsed/>
     <w:tblPr>
-      <w:tblInd w:w="0" w:type="dxa"/>
+      <w:tblInd w:type="dxa" w:w="0"/>
       <w:tblCellMar>
-        <w:top w:w="0" w:type="dxa"/>
-        <w:left w:w="108" w:type="dxa"/>
-        <w:bottom w:w="0" w:type="dxa"/>
-        <w:right w:w="108" w:type="dxa"/>
+        <w:top w:type="dxa" w:w="0"/>
+        <w:left w:type="dxa" w:w="108"/>
+        <w:bottom w:type="dxa" w:w="0"/>
+        <w:right w:type="dxa" w:w="108"/>
       </w:tblCellMar>
     </w:tblPr>
   </w:style>
-  <w:style w:type="numbering" w:default="1" w:styleId="NoList">
+  <w:style w:default="1" w:styleId="NoList" w:type="numbering">
     <w:name w:val="No List"/>
     <w:uiPriority w:val="99"/>
     <w:semiHidden/>
     <w:unhideWhenUsed/>
   </w:style>
-  <w:style w:type="paragraph" w:styleId="BodyText">
+  <w:style w:styleId="BodyText" w:type="paragraph">
     <w:name w:val="Body Text"/>
     <w:basedOn w:val="Normal"/>
     <w:link w:val="BodyTextChar"/>
     <w:qFormat/>
     <w:pPr>
-      <w:spacing w:before="180" w:after="180"/>
+      <w:spacing w:after="180" w:before="180"/>
     </w:pPr>
   </w:style>
-  <w:style w:type="paragraph" w:customStyle="1" w:styleId="FirstParagraph">
+  <w:style w:customStyle="1" w:styleId="FirstParagraph" w:type="paragraph">
     <w:name w:val="First Paragraph"/>
     <w:basedOn w:val="BodyText"/>
     <w:next w:val="BodyText"/>
     <w:qFormat/>
   </w:style>
-  <w:style w:type="paragraph" w:customStyle="1" w:styleId="Compact">
+  <w:style w:customStyle="1" w:styleId="Compact" w:type="paragraph">
     <w:name w:val="Compact"/>
     <w:basedOn w:val="BodyText"/>
     <w:qFormat/>
     <w:pPr>
-      <w:spacing w:before="36" w:after="36"/>
+      <w:spacing w:after="36" w:before="36"/>
     </w:pPr>
   </w:style>
-  <w:style w:type="paragraph" w:styleId="Title">
+  <w:style w:styleId="Title" w:type="paragraph">
     <w:name w:val="Title"/>
     <w:basedOn w:val="Normal"/>
     <w:next w:val="BodyText"/>
@@ -1513,19 +1653,19 @@
     <w:pPr>
       <w:keepNext/>
       <w:keepLines/>
-      <w:spacing w:before="120" w:after="0"/>
+      <w:spacing w:after="0" w:before="120"/>
       <w:jc w:val="center"/>
     </w:pPr>
     <w:rPr>
-      <w:rFonts w:asciiTheme="majorHAnsi" w:eastAsiaTheme="majorEastAsia" w:hAnsiTheme="majorHAnsi" w:cstheme="majorBidi"/>
+      <w:rFonts w:asciiTheme="majorHAnsi" w:cstheme="majorBidi" w:eastAsiaTheme="majorEastAsia" w:hAnsiTheme="majorHAnsi"/>
       <w:b/>
       <w:bCs/>
-      <w:color w:val="000000" w:themeColor="text1"/>
+      <w:color w:themeColor="text1" w:val="000000"/>
       <w:sz w:val="36"/>
       <w:szCs w:val="36"/>
     </w:rPr>
   </w:style>
-  <w:style w:type="paragraph" w:styleId="Subtitle">
+  <w:style w:styleId="Subtitle" w:type="paragraph">
     <w:name w:val="Subtitle"/>
     <w:basedOn w:val="Title"/>
     <w:next w:val="BodyText"/>
@@ -1538,7 +1678,7 @@
       <w:szCs w:val="30"/>
     </w:rPr>
   </w:style>
-  <w:style w:type="paragraph" w:customStyle="1" w:styleId="Author">
+  <w:style w:customStyle="1" w:styleId="Author" w:type="paragraph">
     <w:name w:val="Author"/>
     <w:next w:val="BodyText"/>
     <w:qFormat/>
@@ -1553,7 +1693,7 @@
       <w:rFonts w:cs="Arial"/>
     </w:rPr>
   </w:style>
-  <w:style w:type="paragraph" w:styleId="Date">
+  <w:style w:styleId="Date" w:type="paragraph">
     <w:name w:val="Date"/>
     <w:next w:val="BodyText"/>
     <w:qFormat/>
@@ -1563,7 +1703,7 @@
       <w:jc w:val="center"/>
     </w:pPr>
   </w:style>
-  <w:style w:type="paragraph" w:customStyle="1" w:styleId="Abstract">
+  <w:style w:customStyle="1" w:styleId="Abstract" w:type="paragraph">
     <w:name w:val="Abstract"/>
     <w:basedOn w:val="Normal"/>
     <w:next w:val="BodyText"/>
@@ -1571,19 +1711,19 @@
     <w:pPr>
       <w:keepNext/>
       <w:keepLines/>
-      <w:spacing w:before="300" w:after="300"/>
+      <w:spacing w:after="300" w:before="300"/>
     </w:pPr>
     <w:rPr>
       <w:sz w:val="20"/>
       <w:szCs w:val="20"/>
     </w:rPr>
   </w:style>
-  <w:style w:type="paragraph" w:styleId="Bibliography">
+  <w:style w:styleId="Bibliography" w:type="paragraph">
     <w:name w:val="Bibliography"/>
     <w:basedOn w:val="Normal"/>
     <w:qFormat/>
   </w:style>
-  <w:style w:type="paragraph" w:styleId="BlockText">
+  <w:style w:styleId="BlockText" w:type="paragraph">
     <w:name w:val="Block Text"/>
     <w:basedOn w:val="BodyText"/>
     <w:next w:val="BodyText"/>
@@ -1591,33 +1731,33 @@
     <w:unhideWhenUsed/>
     <w:qFormat/>
     <w:pPr>
-      <w:spacing w:before="100" w:after="100"/>
+      <w:spacing w:after="100" w:before="100"/>
       <w:ind w:left="480" w:right="480"/>
     </w:pPr>
   </w:style>
-  <w:style w:type="paragraph" w:styleId="FootnoteText">
+  <w:style w:styleId="FootnoteText" w:type="paragraph">
     <w:name w:val="footnote text"/>
     <w:basedOn w:val="Normal"/>
     <w:uiPriority w:val="9"/>
     <w:unhideWhenUsed/>
     <w:qFormat/>
   </w:style>
-  <w:style w:type="table" w:customStyle="1" w:styleId="Table">
+  <w:style w:customStyle="1" w:styleId="Table" w:type="table">
     <w:name w:val="Table"/>
     <w:semiHidden/>
     <w:unhideWhenUsed/>
     <w:qFormat/>
     <w:tblPr>
-      <w:tblInd w:w="0" w:type="dxa"/>
+      <w:tblInd w:type="dxa" w:w="0"/>
       <w:tblCellMar>
-        <w:top w:w="0" w:type="dxa"/>
-        <w:left w:w="108" w:type="dxa"/>
-        <w:bottom w:w="0" w:type="dxa"/>
-        <w:right w:w="108" w:type="dxa"/>
+        <w:top w:type="dxa" w:w="0"/>
+        <w:left w:type="dxa" w:w="108"/>
+        <w:bottom w:type="dxa" w:w="0"/>
+        <w:right w:type="dxa" w:w="108"/>
       </w:tblCellMar>
     </w:tblPr>
   </w:style>
-  <w:style w:type="paragraph" w:customStyle="1" w:styleId="DefinitionTerm">
+  <w:style w:customStyle="1" w:styleId="DefinitionTerm" w:type="paragraph">
     <w:name w:val="Definition Term"/>
     <w:basedOn w:val="Normal"/>
     <w:next w:val="Definition"/>
@@ -1630,11 +1770,11 @@
       <w:b/>
     </w:rPr>
   </w:style>
-  <w:style w:type="paragraph" w:customStyle="1" w:styleId="Definition">
+  <w:style w:customStyle="1" w:styleId="Definition" w:type="paragraph">
     <w:name w:val="Definition"/>
     <w:basedOn w:val="Normal"/>
   </w:style>
-  <w:style w:type="paragraph" w:styleId="Caption">
+  <w:style w:styleId="Caption" w:type="paragraph">
     <w:name w:val="caption"/>
     <w:basedOn w:val="Normal"/>
     <w:link w:val="CaptionChar"/>
@@ -1645,34 +1785,34 @@
       <w:i/>
     </w:rPr>
   </w:style>
-  <w:style w:type="paragraph" w:customStyle="1" w:styleId="TableCaption">
+  <w:style w:customStyle="1" w:styleId="TableCaption" w:type="paragraph">
     <w:name w:val="Table Caption"/>
     <w:basedOn w:val="Caption"/>
     <w:pPr>
       <w:keepNext/>
     </w:pPr>
   </w:style>
-  <w:style w:type="paragraph" w:customStyle="1" w:styleId="ImageCaption">
+  <w:style w:customStyle="1" w:styleId="ImageCaption" w:type="paragraph">
     <w:name w:val="Image Caption"/>
     <w:basedOn w:val="Caption"/>
   </w:style>
-  <w:style w:type="paragraph" w:customStyle="1" w:styleId="Figure">
+  <w:style w:customStyle="1" w:styleId="Figure" w:type="paragraph">
     <w:name w:val="Figure"/>
     <w:basedOn w:val="Normal"/>
   </w:style>
-  <w:style w:type="paragraph" w:customStyle="1" w:styleId="CaptionedFigure">
+  <w:style w:customStyle="1" w:styleId="CaptionedFigure" w:type="paragraph">
     <w:name w:val="Captioned Figure"/>
     <w:basedOn w:val="Figure"/>
     <w:pPr>
       <w:keepNext/>
     </w:pPr>
   </w:style>
-  <w:style w:type="character" w:customStyle="1" w:styleId="CaptionChar">
+  <w:style w:customStyle="1" w:styleId="CaptionChar" w:type="character">
     <w:name w:val="Caption Char"/>
     <w:basedOn w:val="DefaultParagraphFont"/>
     <w:link w:val="Caption"/>
   </w:style>
-  <w:style w:type="character" w:customStyle="1" w:styleId="VerbatimChar">
+  <w:style w:customStyle="1" w:styleId="VerbatimChar" w:type="character">
     <w:name w:val="Verbatim Char"/>
     <w:basedOn w:val="CaptionChar"/>
     <w:link w:val="SourceCode"/>
@@ -1681,25 +1821,25 @@
       <w:sz w:val="22"/>
     </w:rPr>
   </w:style>
-  <w:style w:type="character" w:customStyle="1" w:styleId="SectionNumber">
+  <w:style w:customStyle="1" w:styleId="SectionNumber" w:type="character">
     <w:name w:val="Section Number"/>
     <w:basedOn w:val="CaptionChar"/>
   </w:style>
-  <w:style w:type="character" w:styleId="FootnoteReference">
+  <w:style w:styleId="FootnoteReference" w:type="character">
     <w:name w:val="footnote reference"/>
     <w:basedOn w:val="CaptionChar"/>
     <w:rPr>
       <w:vertAlign w:val="superscript"/>
     </w:rPr>
   </w:style>
-  <w:style w:type="character" w:styleId="Hyperlink">
+  <w:style w:styleId="Hyperlink" w:type="character">
     <w:name w:val="Hyperlink"/>
     <w:basedOn w:val="CaptionChar"/>
     <w:rPr>
-      <w:color w:val="4F81BD" w:themeColor="accent1"/>
-    </w:rPr>
-  </w:style>
-  <w:style w:type="paragraph" w:styleId="TOCHeading">
+      <w:color w:themeColor="accent1" w:val="4F81BD"/>
+    </w:rPr>
+  </w:style>
+  <w:style w:styleId="TOCHeading" w:type="paragraph">
     <w:name w:val="TOC Heading"/>
     <w:basedOn w:val="Heading1"/>
     <w:next w:val="BodyText"/>
@@ -1713,19 +1853,19 @@
     <w:rPr>
       <w:b w:val="0"/>
       <w:bCs w:val="0"/>
-      <w:color w:val="365F91" w:themeColor="accent1" w:themeShade="BF"/>
-    </w:rPr>
-  </w:style>
-  <w:style w:type="paragraph" w:customStyle="1" w:styleId="SourceCode">
+      <w:color w:themeColor="accent1" w:themeShade="BF" w:val="365F91"/>
+    </w:rPr>
+  </w:style>
+  <w:style w:customStyle="1" w:styleId="SourceCode" w:type="paragraph">
     <w:name w:val="Source Code"/>
     <w:basedOn w:val="Normal"/>
     <w:link w:val="VerbatimChar"/>
     <w:pPr>
-      <w:shd w:val="clear" w:color="auto" w:fill="F8F8F8"/>
+      <w:shd w:color="auto" w:fill="F8F8F8" w:val="clear"/>
       <w:wordWrap w:val="0"/>
     </w:pPr>
   </w:style>
-  <w:style w:type="character" w:customStyle="1" w:styleId="KeywordTok">
+  <w:style w:customStyle="1" w:styleId="KeywordTok" w:type="character">
     <w:name w:val="KeywordTok"/>
     <w:basedOn w:val="VerbatimChar"/>
     <w:rPr>
@@ -1733,119 +1873,119 @@
       <w:b/>
       <w:color w:val="204A87"/>
       <w:sz w:val="22"/>
-      <w:shd w:val="clear" w:color="auto" w:fill="F8F8F8"/>
-    </w:rPr>
-  </w:style>
-  <w:style w:type="character" w:customStyle="1" w:styleId="DataTypeTok">
+      <w:shd w:color="auto" w:fill="F8F8F8" w:val="clear"/>
+    </w:rPr>
+  </w:style>
+  <w:style w:customStyle="1" w:styleId="DataTypeTok" w:type="character">
     <w:name w:val="DataTypeTok"/>
     <w:basedOn w:val="VerbatimChar"/>
     <w:rPr>
       <w:rFonts w:ascii="Consolas" w:hAnsi="Consolas"/>
       <w:color w:val="204A87"/>
       <w:sz w:val="22"/>
-      <w:shd w:val="clear" w:color="auto" w:fill="F8F8F8"/>
-    </w:rPr>
-  </w:style>
-  <w:style w:type="character" w:customStyle="1" w:styleId="DecValTok">
+      <w:shd w:color="auto" w:fill="F8F8F8" w:val="clear"/>
+    </w:rPr>
+  </w:style>
+  <w:style w:customStyle="1" w:styleId="DecValTok" w:type="character">
     <w:name w:val="DecValTok"/>
     <w:basedOn w:val="VerbatimChar"/>
     <w:rPr>
       <w:rFonts w:ascii="Consolas" w:hAnsi="Consolas"/>
       <w:color w:val="0000CF"/>
       <w:sz w:val="22"/>
-      <w:shd w:val="clear" w:color="auto" w:fill="F8F8F8"/>
-    </w:rPr>
-  </w:style>
-  <w:style w:type="character" w:customStyle="1" w:styleId="BaseNTok">
+      <w:shd w:color="auto" w:fill="F8F8F8" w:val="clear"/>
+    </w:rPr>
+  </w:style>
+  <w:style w:customStyle="1" w:styleId="BaseNTok" w:type="character">
     <w:name w:val="BaseNTok"/>
     <w:basedOn w:val="VerbatimChar"/>
     <w:rPr>
       <w:rFonts w:ascii="Consolas" w:hAnsi="Consolas"/>
       <w:color w:val="0000CF"/>
       <w:sz w:val="22"/>
-      <w:shd w:val="clear" w:color="auto" w:fill="F8F8F8"/>
-    </w:rPr>
-  </w:style>
-  <w:style w:type="character" w:customStyle="1" w:styleId="FloatTok">
+      <w:shd w:color="auto" w:fill="F8F8F8" w:val="clear"/>
+    </w:rPr>
+  </w:style>
+  <w:style w:customStyle="1" w:styleId="FloatTok" w:type="character">
     <w:name w:val="FloatTok"/>
     <w:basedOn w:val="VerbatimChar"/>
     <w:rPr>
       <w:rFonts w:ascii="Consolas" w:hAnsi="Consolas"/>
       <w:color w:val="0000CF"/>
       <w:sz w:val="22"/>
-      <w:shd w:val="clear" w:color="auto" w:fill="F8F8F8"/>
-    </w:rPr>
-  </w:style>
-  <w:style w:type="character" w:customStyle="1" w:styleId="ConstantTok">
+      <w:shd w:color="auto" w:fill="F8F8F8" w:val="clear"/>
+    </w:rPr>
+  </w:style>
+  <w:style w:customStyle="1" w:styleId="ConstantTok" w:type="character">
     <w:name w:val="ConstantTok"/>
     <w:basedOn w:val="VerbatimChar"/>
     <w:rPr>
       <w:rFonts w:ascii="Consolas" w:hAnsi="Consolas"/>
       <w:color w:val="000000"/>
       <w:sz w:val="22"/>
-      <w:shd w:val="clear" w:color="auto" w:fill="F8F8F8"/>
-    </w:rPr>
-  </w:style>
-  <w:style w:type="character" w:customStyle="1" w:styleId="CharTok">
+      <w:shd w:color="auto" w:fill="F8F8F8" w:val="clear"/>
+    </w:rPr>
+  </w:style>
+  <w:style w:customStyle="1" w:styleId="CharTok" w:type="character">
     <w:name w:val="CharTok"/>
     <w:basedOn w:val="VerbatimChar"/>
     <w:rPr>
       <w:rFonts w:ascii="Consolas" w:hAnsi="Consolas"/>
       <w:color w:val="4E9A06"/>
       <w:sz w:val="22"/>
-      <w:shd w:val="clear" w:color="auto" w:fill="F8F8F8"/>
-    </w:rPr>
-  </w:style>
-  <w:style w:type="character" w:customStyle="1" w:styleId="SpecialCharTok">
+      <w:shd w:color="auto" w:fill="F8F8F8" w:val="clear"/>
+    </w:rPr>
+  </w:style>
+  <w:style w:customStyle="1" w:styleId="SpecialCharTok" w:type="character">
     <w:name w:val="SpecialCharTok"/>
     <w:basedOn w:val="VerbatimChar"/>
     <w:rPr>
       <w:rFonts w:ascii="Consolas" w:hAnsi="Consolas"/>
       <w:color w:val="000000"/>
       <w:sz w:val="22"/>
-      <w:shd w:val="clear" w:color="auto" w:fill="F8F8F8"/>
-    </w:rPr>
-  </w:style>
-  <w:style w:type="character" w:customStyle="1" w:styleId="StringTok">
+      <w:shd w:color="auto" w:fill="F8F8F8" w:val="clear"/>
+    </w:rPr>
+  </w:style>
+  <w:style w:customStyle="1" w:styleId="StringTok" w:type="character">
     <w:name w:val="StringTok"/>
     <w:basedOn w:val="VerbatimChar"/>
     <w:rPr>
       <w:rFonts w:ascii="Consolas" w:hAnsi="Consolas"/>
       <w:color w:val="4E9A06"/>
       <w:sz w:val="22"/>
-      <w:shd w:val="clear" w:color="auto" w:fill="F8F8F8"/>
-    </w:rPr>
-  </w:style>
-  <w:style w:type="character" w:customStyle="1" w:styleId="VerbatimStringTok">
+      <w:shd w:color="auto" w:fill="F8F8F8" w:val="clear"/>
+    </w:rPr>
+  </w:style>
+  <w:style w:customStyle="1" w:styleId="VerbatimStringTok" w:type="character">
     <w:name w:val="VerbatimStringTok"/>
     <w:basedOn w:val="VerbatimChar"/>
     <w:rPr>
       <w:rFonts w:ascii="Consolas" w:hAnsi="Consolas"/>
       <w:color w:val="4E9A06"/>
       <w:sz w:val="22"/>
-      <w:shd w:val="clear" w:color="auto" w:fill="F8F8F8"/>
-    </w:rPr>
-  </w:style>
-  <w:style w:type="character" w:customStyle="1" w:styleId="SpecialStringTok">
+      <w:shd w:color="auto" w:fill="F8F8F8" w:val="clear"/>
+    </w:rPr>
+  </w:style>
+  <w:style w:customStyle="1" w:styleId="SpecialStringTok" w:type="character">
     <w:name w:val="SpecialStringTok"/>
     <w:basedOn w:val="VerbatimChar"/>
     <w:rPr>
       <w:rFonts w:ascii="Consolas" w:hAnsi="Consolas"/>
       <w:color w:val="4E9A06"/>
       <w:sz w:val="22"/>
-      <w:shd w:val="clear" w:color="auto" w:fill="F8F8F8"/>
-    </w:rPr>
-  </w:style>
-  <w:style w:type="character" w:customStyle="1" w:styleId="ImportTok">
+      <w:shd w:color="auto" w:fill="F8F8F8" w:val="clear"/>
+    </w:rPr>
+  </w:style>
+  <w:style w:customStyle="1" w:styleId="ImportTok" w:type="character">
     <w:name w:val="ImportTok"/>
     <w:basedOn w:val="VerbatimChar"/>
     <w:rPr>
       <w:rFonts w:ascii="Consolas" w:hAnsi="Consolas"/>
       <w:sz w:val="22"/>
-      <w:shd w:val="clear" w:color="auto" w:fill="F8F8F8"/>
-    </w:rPr>
-  </w:style>
-  <w:style w:type="character" w:customStyle="1" w:styleId="CommentTok">
+      <w:shd w:color="auto" w:fill="F8F8F8" w:val="clear"/>
+    </w:rPr>
+  </w:style>
+  <w:style w:customStyle="1" w:styleId="CommentTok" w:type="character">
     <w:name w:val="CommentTok"/>
     <w:basedOn w:val="VerbatimChar"/>
     <w:rPr>
@@ -1853,10 +1993,10 @@
       <w:i/>
       <w:color w:val="8F5902"/>
       <w:sz w:val="22"/>
-      <w:shd w:val="clear" w:color="auto" w:fill="F8F8F8"/>
-    </w:rPr>
-  </w:style>
-  <w:style w:type="character" w:customStyle="1" w:styleId="DocumentationTok">
+      <w:shd w:color="auto" w:fill="F8F8F8" w:val="clear"/>
+    </w:rPr>
+  </w:style>
+  <w:style w:customStyle="1" w:styleId="DocumentationTok" w:type="character">
     <w:name w:val="DocumentationTok"/>
     <w:basedOn w:val="VerbatimChar"/>
     <w:rPr>
@@ -1865,10 +2005,10 @@
       <w:i/>
       <w:color w:val="8F5902"/>
       <w:sz w:val="22"/>
-      <w:shd w:val="clear" w:color="auto" w:fill="F8F8F8"/>
-    </w:rPr>
-  </w:style>
-  <w:style w:type="character" w:customStyle="1" w:styleId="AnnotationTok">
+      <w:shd w:color="auto" w:fill="F8F8F8" w:val="clear"/>
+    </w:rPr>
+  </w:style>
+  <w:style w:customStyle="1" w:styleId="AnnotationTok" w:type="character">
     <w:name w:val="AnnotationTok"/>
     <w:basedOn w:val="VerbatimChar"/>
     <w:rPr>
@@ -1877,10 +2017,10 @@
       <w:i/>
       <w:color w:val="8F5902"/>
       <w:sz w:val="22"/>
-      <w:shd w:val="clear" w:color="auto" w:fill="F8F8F8"/>
-    </w:rPr>
-  </w:style>
-  <w:style w:type="character" w:customStyle="1" w:styleId="CommentVarTok">
+      <w:shd w:color="auto" w:fill="F8F8F8" w:val="clear"/>
+    </w:rPr>
+  </w:style>
+  <w:style w:customStyle="1" w:styleId="CommentVarTok" w:type="character">
     <w:name w:val="CommentVarTok"/>
     <w:basedOn w:val="VerbatimChar"/>
     <w:rPr>
@@ -1889,40 +2029,40 @@
       <w:i/>
       <w:color w:val="8F5902"/>
       <w:sz w:val="22"/>
-      <w:shd w:val="clear" w:color="auto" w:fill="F8F8F8"/>
-    </w:rPr>
-  </w:style>
-  <w:style w:type="character" w:customStyle="1" w:styleId="OtherTok">
+      <w:shd w:color="auto" w:fill="F8F8F8" w:val="clear"/>
+    </w:rPr>
+  </w:style>
+  <w:style w:customStyle="1" w:styleId="OtherTok" w:type="character">
     <w:name w:val="OtherTok"/>
     <w:basedOn w:val="VerbatimChar"/>
     <w:rPr>
       <w:rFonts w:ascii="Consolas" w:hAnsi="Consolas"/>
       <w:color w:val="8F5902"/>
       <w:sz w:val="22"/>
-      <w:shd w:val="clear" w:color="auto" w:fill="F8F8F8"/>
-    </w:rPr>
-  </w:style>
-  <w:style w:type="character" w:customStyle="1" w:styleId="FunctionTok">
+      <w:shd w:color="auto" w:fill="F8F8F8" w:val="clear"/>
+    </w:rPr>
+  </w:style>
+  <w:style w:customStyle="1" w:styleId="FunctionTok" w:type="character">
     <w:name w:val="FunctionTok"/>
     <w:basedOn w:val="VerbatimChar"/>
     <w:rPr>
       <w:rFonts w:ascii="Consolas" w:hAnsi="Consolas"/>
       <w:color w:val="000000"/>
       <w:sz w:val="22"/>
-      <w:shd w:val="clear" w:color="auto" w:fill="F8F8F8"/>
-    </w:rPr>
-  </w:style>
-  <w:style w:type="character" w:customStyle="1" w:styleId="VariableTok">
+      <w:shd w:color="auto" w:fill="F8F8F8" w:val="clear"/>
+    </w:rPr>
+  </w:style>
+  <w:style w:customStyle="1" w:styleId="VariableTok" w:type="character">
     <w:name w:val="VariableTok"/>
     <w:basedOn w:val="VerbatimChar"/>
     <w:rPr>
       <w:rFonts w:ascii="Consolas" w:hAnsi="Consolas"/>
       <w:color w:val="000000"/>
       <w:sz w:val="22"/>
-      <w:shd w:val="clear" w:color="auto" w:fill="F8F8F8"/>
-    </w:rPr>
-  </w:style>
-  <w:style w:type="character" w:customStyle="1" w:styleId="ControlFlowTok">
+      <w:shd w:color="auto" w:fill="F8F8F8" w:val="clear"/>
+    </w:rPr>
+  </w:style>
+  <w:style w:customStyle="1" w:styleId="ControlFlowTok" w:type="character">
     <w:name w:val="ControlFlowTok"/>
     <w:basedOn w:val="VerbatimChar"/>
     <w:rPr>
@@ -1930,10 +2070,10 @@
       <w:b/>
       <w:color w:val="204A87"/>
       <w:sz w:val="22"/>
-      <w:shd w:val="clear" w:color="auto" w:fill="F8F8F8"/>
-    </w:rPr>
-  </w:style>
-  <w:style w:type="character" w:customStyle="1" w:styleId="OperatorTok">
+      <w:shd w:color="auto" w:fill="F8F8F8" w:val="clear"/>
+    </w:rPr>
+  </w:style>
+  <w:style w:customStyle="1" w:styleId="OperatorTok" w:type="character">
     <w:name w:val="OperatorTok"/>
     <w:basedOn w:val="VerbatimChar"/>
     <w:rPr>
@@ -1941,28 +2081,28 @@
       <w:b/>
       <w:color w:val="CE5C00"/>
       <w:sz w:val="22"/>
-      <w:shd w:val="clear" w:color="auto" w:fill="F8F8F8"/>
-    </w:rPr>
-  </w:style>
-  <w:style w:type="character" w:customStyle="1" w:styleId="BuiltInTok">
+      <w:shd w:color="auto" w:fill="F8F8F8" w:val="clear"/>
+    </w:rPr>
+  </w:style>
+  <w:style w:customStyle="1" w:styleId="BuiltInTok" w:type="character">
     <w:name w:val="BuiltInTok"/>
     <w:basedOn w:val="VerbatimChar"/>
     <w:rPr>
       <w:rFonts w:ascii="Consolas" w:hAnsi="Consolas"/>
       <w:sz w:val="22"/>
-      <w:shd w:val="clear" w:color="auto" w:fill="F8F8F8"/>
-    </w:rPr>
-  </w:style>
-  <w:style w:type="character" w:customStyle="1" w:styleId="ExtensionTok">
+      <w:shd w:color="auto" w:fill="F8F8F8" w:val="clear"/>
+    </w:rPr>
+  </w:style>
+  <w:style w:customStyle="1" w:styleId="ExtensionTok" w:type="character">
     <w:name w:val="ExtensionTok"/>
     <w:basedOn w:val="VerbatimChar"/>
     <w:rPr>
       <w:rFonts w:ascii="Consolas" w:hAnsi="Consolas"/>
       <w:sz w:val="22"/>
-      <w:shd w:val="clear" w:color="auto" w:fill="F8F8F8"/>
-    </w:rPr>
-  </w:style>
-  <w:style w:type="character" w:customStyle="1" w:styleId="PreprocessorTok">
+      <w:shd w:color="auto" w:fill="F8F8F8" w:val="clear"/>
+    </w:rPr>
+  </w:style>
+  <w:style w:customStyle="1" w:styleId="PreprocessorTok" w:type="character">
     <w:name w:val="PreprocessorTok"/>
     <w:basedOn w:val="VerbatimChar"/>
     <w:rPr>
@@ -1970,29 +2110,29 @@
       <w:i/>
       <w:color w:val="8F5902"/>
       <w:sz w:val="22"/>
-      <w:shd w:val="clear" w:color="auto" w:fill="F8F8F8"/>
-    </w:rPr>
-  </w:style>
-  <w:style w:type="character" w:customStyle="1" w:styleId="AttributeTok">
+      <w:shd w:color="auto" w:fill="F8F8F8" w:val="clear"/>
+    </w:rPr>
+  </w:style>
+  <w:style w:customStyle="1" w:styleId="AttributeTok" w:type="character">
     <w:name w:val="AttributeTok"/>
     <w:basedOn w:val="VerbatimChar"/>
     <w:rPr>
       <w:rFonts w:ascii="Consolas" w:hAnsi="Consolas"/>
       <w:color w:val="C4A000"/>
       <w:sz w:val="22"/>
-      <w:shd w:val="clear" w:color="auto" w:fill="F8F8F8"/>
-    </w:rPr>
-  </w:style>
-  <w:style w:type="character" w:customStyle="1" w:styleId="RegionMarkerTok">
+      <w:shd w:color="auto" w:fill="F8F8F8" w:val="clear"/>
+    </w:rPr>
+  </w:style>
+  <w:style w:customStyle="1" w:styleId="RegionMarkerTok" w:type="character">
     <w:name w:val="RegionMarkerTok"/>
     <w:basedOn w:val="VerbatimChar"/>
     <w:rPr>
       <w:rFonts w:ascii="Consolas" w:hAnsi="Consolas"/>
       <w:sz w:val="22"/>
-      <w:shd w:val="clear" w:color="auto" w:fill="F8F8F8"/>
-    </w:rPr>
-  </w:style>
-  <w:style w:type="character" w:customStyle="1" w:styleId="InformationTok">
+      <w:shd w:color="auto" w:fill="F8F8F8" w:val="clear"/>
+    </w:rPr>
+  </w:style>
+  <w:style w:customStyle="1" w:styleId="InformationTok" w:type="character">
     <w:name w:val="InformationTok"/>
     <w:basedOn w:val="VerbatimChar"/>
     <w:rPr>
@@ -2001,10 +2141,10 @@
       <w:i/>
       <w:color w:val="8F5902"/>
       <w:sz w:val="22"/>
-      <w:shd w:val="clear" w:color="auto" w:fill="F8F8F8"/>
-    </w:rPr>
-  </w:style>
-  <w:style w:type="character" w:customStyle="1" w:styleId="WarningTok">
+      <w:shd w:color="auto" w:fill="F8F8F8" w:val="clear"/>
+    </w:rPr>
+  </w:style>
+  <w:style w:customStyle="1" w:styleId="WarningTok" w:type="character">
     <w:name w:val="WarningTok"/>
     <w:basedOn w:val="VerbatimChar"/>
     <w:rPr>
@@ -2013,20 +2153,20 @@
       <w:i/>
       <w:color w:val="8F5902"/>
       <w:sz w:val="22"/>
-      <w:shd w:val="clear" w:color="auto" w:fill="F8F8F8"/>
-    </w:rPr>
-  </w:style>
-  <w:style w:type="character" w:customStyle="1" w:styleId="AlertTok">
+      <w:shd w:color="auto" w:fill="F8F8F8" w:val="clear"/>
+    </w:rPr>
+  </w:style>
+  <w:style w:customStyle="1" w:styleId="AlertTok" w:type="character">
     <w:name w:val="AlertTok"/>
     <w:basedOn w:val="VerbatimChar"/>
     <w:rPr>
       <w:rFonts w:ascii="Consolas" w:hAnsi="Consolas"/>
       <w:color w:val="EF2929"/>
       <w:sz w:val="22"/>
-      <w:shd w:val="clear" w:color="auto" w:fill="F8F8F8"/>
-    </w:rPr>
-  </w:style>
-  <w:style w:type="character" w:customStyle="1" w:styleId="ErrorTok">
+      <w:shd w:color="auto" w:fill="F8F8F8" w:val="clear"/>
+    </w:rPr>
+  </w:style>
+  <w:style w:customStyle="1" w:styleId="ErrorTok" w:type="character">
     <w:name w:val="ErrorTok"/>
     <w:basedOn w:val="VerbatimChar"/>
     <w:rPr>
@@ -2034,19 +2174,19 @@
       <w:b/>
       <w:color w:val="A40000"/>
       <w:sz w:val="22"/>
-      <w:shd w:val="clear" w:color="auto" w:fill="F8F8F8"/>
-    </w:rPr>
-  </w:style>
-  <w:style w:type="character" w:customStyle="1" w:styleId="NormalTok">
+      <w:shd w:color="auto" w:fill="F8F8F8" w:val="clear"/>
+    </w:rPr>
+  </w:style>
+  <w:style w:customStyle="1" w:styleId="NormalTok" w:type="character">
     <w:name w:val="NormalTok"/>
     <w:basedOn w:val="VerbatimChar"/>
     <w:rPr>
       <w:rFonts w:ascii="Consolas" w:hAnsi="Consolas"/>
       <w:sz w:val="22"/>
-      <w:shd w:val="clear" w:color="auto" w:fill="F8F8F8"/>
-    </w:rPr>
-  </w:style>
-  <w:style w:type="character" w:customStyle="1" w:styleId="BodyTextChar">
+      <w:shd w:color="auto" w:fill="F8F8F8" w:val="clear"/>
+    </w:rPr>
+  </w:style>
+  <w:style w:customStyle="1" w:styleId="BodyTextChar" w:type="character">
     <w:name w:val="Body Text Char"/>
     <w:basedOn w:val="DefaultParagraphFont"/>
     <w:link w:val="BodyText"/>

</xml_diff>